<commit_message>
Make EverythingPSD fit on Git
</commit_message>
<xml_diff>
--- a/image_source_files/SRFC LOI TV GFX LIST 2 July 21.docx
+++ b/image_source_files/SRFC LOI TV GFX LIST 2 July 21.docx
@@ -140,15 +140,15 @@
           <w:rFonts w:ascii="Arial" w:hAnsi="Arial" w:cs="Arial"/>
           <w:b/>
           <w:bCs/>
-          <w:color w:val="222222"/>
-        </w:rPr>
-      </w:pPr>
-      <w:r>
-        <w:rPr>
-          <w:rFonts w:ascii="Arial" w:hAnsi="Arial" w:cs="Arial"/>
-          <w:b/>
-          <w:bCs/>
-          <w:color w:val="222222"/>
+          <w:color w:val="FF0000"/>
+        </w:rPr>
+      </w:pPr>
+      <w:r>
+        <w:rPr>
+          <w:rFonts w:ascii="Arial" w:hAnsi="Arial" w:cs="Arial"/>
+          <w:b/>
+          <w:bCs/>
+          <w:color w:val="FF0000"/>
         </w:rPr>
         <w:t xml:space="preserve">LOI 2 Line </w:t>
       </w:r>
@@ -158,7 +158,7 @@
           <w:rFonts w:ascii="Arial" w:hAnsi="Arial" w:cs="Arial"/>
           <w:b/>
           <w:bCs/>
-          <w:color w:val="222222"/>
+          <w:color w:val="FF0000"/>
         </w:rPr>
         <w:t>Lwr</w:t>
       </w:r>
@@ -168,7 +168,7 @@
           <w:rFonts w:ascii="Arial" w:hAnsi="Arial" w:cs="Arial"/>
           <w:b/>
           <w:bCs/>
-          <w:color w:val="222222"/>
+          <w:color w:val="FF0000"/>
         </w:rPr>
         <w:t xml:space="preserve"> with SSE Logo</w:t>
       </w:r>
@@ -182,15 +182,15 @@
           <w:rFonts w:ascii="Arial" w:hAnsi="Arial" w:cs="Arial"/>
           <w:b/>
           <w:bCs/>
-          <w:color w:val="222222"/>
-        </w:rPr>
-      </w:pPr>
-      <w:r>
-        <w:rPr>
-          <w:rFonts w:ascii="Arial" w:hAnsi="Arial" w:cs="Arial"/>
-          <w:b/>
-          <w:bCs/>
-          <w:color w:val="222222"/>
+          <w:color w:val="FF0000"/>
+        </w:rPr>
+      </w:pPr>
+      <w:r>
+        <w:rPr>
+          <w:rFonts w:ascii="Arial" w:hAnsi="Arial" w:cs="Arial"/>
+          <w:b/>
+          <w:bCs/>
+          <w:color w:val="FF0000"/>
         </w:rPr>
         <w:t>Team Crests</w:t>
       </w:r>
@@ -202,13 +202,13 @@
         <w:spacing w:before="0" w:beforeAutospacing="0" w:after="0" w:afterAutospacing="0"/>
         <w:rPr>
           <w:rFonts w:ascii="Arial" w:hAnsi="Arial" w:cs="Arial"/>
-          <w:color w:val="222222"/>
-        </w:rPr>
-      </w:pPr>
-      <w:r>
-        <w:rPr>
-          <w:rFonts w:ascii="Arial" w:hAnsi="Arial" w:cs="Arial"/>
-          <w:color w:val="222222"/>
+          <w:color w:val="FF0000"/>
+        </w:rPr>
+      </w:pPr>
+      <w:r>
+        <w:rPr>
+          <w:rFonts w:ascii="Arial" w:hAnsi="Arial" w:cs="Arial"/>
+          <w:color w:val="FF0000"/>
         </w:rPr>
         <w:t xml:space="preserve">Tallaght </w:t>
       </w:r>
@@ -216,7 +216,7 @@
       <w:r>
         <w:rPr>
           <w:rFonts w:ascii="Arial" w:hAnsi="Arial" w:cs="Arial"/>
-          <w:color w:val="222222"/>
+          <w:color w:val="FF0000"/>
         </w:rPr>
         <w:t>Stadium  Kick</w:t>
       </w:r>
@@ -224,60 +224,49 @@
       <w:r>
         <w:rPr>
           <w:rFonts w:ascii="Arial" w:hAnsi="Arial" w:cs="Arial"/>
-          <w:color w:val="222222"/>
+          <w:color w:val="FF0000"/>
         </w:rPr>
         <w:t>-</w:t>
       </w:r>
       <w:r>
         <w:rPr>
           <w:rFonts w:ascii="Arial" w:hAnsi="Arial" w:cs="Arial"/>
-          <w:color w:val="222222"/>
+          <w:color w:val="FF0000"/>
         </w:rPr>
         <w:t>o</w:t>
       </w:r>
       <w:r>
         <w:rPr>
           <w:rFonts w:ascii="Arial" w:hAnsi="Arial" w:cs="Arial"/>
-          <w:color w:val="222222"/>
+          <w:color w:val="FF0000"/>
         </w:rPr>
         <w:t>ff 8pm</w:t>
       </w:r>
       <w:r>
         <w:rPr>
           <w:rFonts w:ascii="Arial" w:hAnsi="Arial" w:cs="Arial"/>
-          <w:color w:val="222222"/>
-        </w:rPr>
-        <w:tab/>
-      </w:r>
-    </w:p>
-    <w:p>
-      <w:pPr>
-        <w:pStyle w:val="NormalWeb"/>
-        <w:shd w:val="clear" w:color="auto" w:fill="FFFFFF"/>
-        <w:spacing w:before="0" w:beforeAutospacing="0" w:after="0" w:afterAutospacing="0"/>
-        <w:rPr>
-          <w:rFonts w:ascii="Arial" w:hAnsi="Arial" w:cs="Arial"/>
-          <w:color w:val="222222"/>
-        </w:rPr>
-      </w:pPr>
-      <w:r>
-        <w:rPr>
-          <w:rFonts w:ascii="Arial" w:hAnsi="Arial" w:cs="Arial"/>
-          <w:color w:val="222222"/>
+          <w:color w:val="FF0000"/>
+        </w:rPr>
+        <w:tab/>
+      </w:r>
+    </w:p>
+    <w:p>
+      <w:pPr>
+        <w:pStyle w:val="NormalWeb"/>
+        <w:shd w:val="clear" w:color="auto" w:fill="FFFFFF"/>
+        <w:spacing w:before="0" w:beforeAutospacing="0" w:after="0" w:afterAutospacing="0"/>
+        <w:rPr>
+          <w:rFonts w:ascii="Arial" w:hAnsi="Arial" w:cs="Arial"/>
+          <w:color w:val="FF0000"/>
+        </w:rPr>
+      </w:pPr>
+      <w:r>
+        <w:rPr>
+          <w:rFonts w:ascii="Arial" w:hAnsi="Arial" w:cs="Arial"/>
+          <w:color w:val="FF0000"/>
         </w:rPr>
         <w:t>Shamrock Rovers v Dundalk</w:t>
       </w:r>
-    </w:p>
-    <w:p>
-      <w:pPr>
-        <w:pStyle w:val="NormalWeb"/>
-        <w:shd w:val="clear" w:color="auto" w:fill="FFFFFF"/>
-        <w:spacing w:before="0" w:beforeAutospacing="0" w:after="0" w:afterAutospacing="0"/>
-        <w:rPr>
-          <w:rFonts w:ascii="Arial" w:hAnsi="Arial" w:cs="Arial"/>
-          <w:color w:val="222222"/>
-        </w:rPr>
-      </w:pPr>
     </w:p>
     <w:p>
       <w:pPr>
@@ -431,15 +420,15 @@
           <w:rFonts w:ascii="Arial" w:hAnsi="Arial" w:cs="Arial"/>
           <w:b/>
           <w:bCs/>
-          <w:color w:val="222222"/>
-        </w:rPr>
-      </w:pPr>
-      <w:r>
-        <w:rPr>
-          <w:rFonts w:ascii="Arial" w:hAnsi="Arial" w:cs="Arial"/>
-          <w:b/>
-          <w:bCs/>
-          <w:color w:val="222222"/>
+          <w:color w:val="FF0000"/>
+        </w:rPr>
+      </w:pPr>
+      <w:r>
+        <w:rPr>
+          <w:rFonts w:ascii="Arial" w:hAnsi="Arial" w:cs="Arial"/>
+          <w:b/>
+          <w:bCs/>
+          <w:color w:val="FF0000"/>
         </w:rPr>
         <w:t>LOI</w:t>
       </w:r>
@@ -448,7 +437,7 @@
           <w:rFonts w:ascii="Arial" w:hAnsi="Arial" w:cs="Arial"/>
           <w:b/>
           <w:bCs/>
-          <w:color w:val="222222"/>
+          <w:color w:val="FF0000"/>
         </w:rPr>
         <w:t xml:space="preserve"> FIXTURES</w:t>
       </w:r>
@@ -457,7 +446,7 @@
           <w:rFonts w:ascii="Arial" w:hAnsi="Arial" w:cs="Arial"/>
           <w:b/>
           <w:bCs/>
-          <w:color w:val="222222"/>
+          <w:color w:val="FF0000"/>
         </w:rPr>
         <w:t xml:space="preserve"> RESULTS</w:t>
       </w:r>
@@ -466,7 +455,7 @@
           <w:rFonts w:ascii="Arial" w:hAnsi="Arial" w:cs="Arial"/>
           <w:b/>
           <w:bCs/>
-          <w:color w:val="222222"/>
+          <w:color w:val="FF0000"/>
         </w:rPr>
         <w:t xml:space="preserve"> 4</w:t>
       </w:r>
@@ -475,14 +464,14 @@
           <w:rFonts w:ascii="Arial" w:hAnsi="Arial" w:cs="Arial"/>
           <w:b/>
           <w:bCs/>
-          <w:color w:val="222222"/>
+          <w:color w:val="FF0000"/>
         </w:rPr>
         <w:t xml:space="preserve"> (</w:t>
       </w:r>
       <w:r>
         <w:rPr>
           <w:rFonts w:ascii="Arial" w:hAnsi="Arial" w:cs="Arial"/>
-          <w:color w:val="222222"/>
+          <w:color w:val="FF0000"/>
         </w:rPr>
         <w:t>4 games)</w:t>
       </w:r>
@@ -496,40 +485,31 @@
           <w:rFonts w:ascii="Arial" w:hAnsi="Arial" w:cs="Arial"/>
           <w:b/>
           <w:bCs/>
-          <w:color w:val="222222"/>
-        </w:rPr>
-      </w:pPr>
-      <w:r>
-        <w:rPr>
-          <w:rFonts w:ascii="Arial" w:hAnsi="Arial" w:cs="Arial"/>
-          <w:b/>
-          <w:bCs/>
-          <w:color w:val="222222"/>
-        </w:rPr>
-        <w:t xml:space="preserve">LOI FIXTURES RESULTS </w:t>
-      </w:r>
-      <w:r>
-        <w:rPr>
-          <w:rFonts w:ascii="Arial" w:hAnsi="Arial" w:cs="Arial"/>
-          <w:b/>
-          <w:bCs/>
-          <w:color w:val="222222"/>
-        </w:rPr>
-        <w:t>5</w:t>
-      </w:r>
-      <w:r>
-        <w:rPr>
-          <w:rFonts w:ascii="Arial" w:hAnsi="Arial" w:cs="Arial"/>
-          <w:b/>
-          <w:bCs/>
-          <w:color w:val="222222"/>
+          <w:color w:val="FF0000"/>
+        </w:rPr>
+      </w:pPr>
+      <w:r>
+        <w:rPr>
+          <w:rFonts w:ascii="Arial" w:hAnsi="Arial" w:cs="Arial"/>
+          <w:b/>
+          <w:bCs/>
+          <w:color w:val="FF0000"/>
+        </w:rPr>
+        <w:t>LOI FIXTURES RESULTS 5</w:t>
+      </w:r>
+      <w:r>
+        <w:rPr>
+          <w:rFonts w:ascii="Arial" w:hAnsi="Arial" w:cs="Arial"/>
+          <w:b/>
+          <w:bCs/>
+          <w:color w:val="FF0000"/>
         </w:rPr>
         <w:t xml:space="preserve"> </w:t>
       </w:r>
       <w:r>
         <w:rPr>
           <w:rFonts w:ascii="Arial" w:hAnsi="Arial" w:cs="Arial"/>
-          <w:color w:val="222222"/>
+          <w:color w:val="FF0000"/>
         </w:rPr>
         <w:t>(5 games)</w:t>
       </w:r>
@@ -541,13 +521,13 @@
         <w:spacing w:before="0" w:beforeAutospacing="0" w:after="0" w:afterAutospacing="0"/>
         <w:rPr>
           <w:rFonts w:ascii="Arial" w:hAnsi="Arial" w:cs="Arial"/>
-          <w:color w:val="222222"/>
-        </w:rPr>
-      </w:pPr>
-      <w:r>
-        <w:rPr>
-          <w:rFonts w:ascii="Arial" w:hAnsi="Arial" w:cs="Arial"/>
-          <w:color w:val="222222"/>
+          <w:color w:val="FF0000"/>
+        </w:rPr>
+      </w:pPr>
+      <w:r>
+        <w:rPr>
+          <w:rFonts w:ascii="Arial" w:hAnsi="Arial" w:cs="Arial"/>
+          <w:color w:val="FF0000"/>
         </w:rPr>
         <w:t>Tonight’s Games / Tonight’s Results</w:t>
       </w:r>
@@ -559,24 +539,24 @@
         <w:spacing w:before="0" w:beforeAutospacing="0" w:after="0" w:afterAutospacing="0"/>
         <w:rPr>
           <w:rFonts w:ascii="Arial" w:hAnsi="Arial" w:cs="Arial"/>
-          <w:color w:val="222222"/>
-        </w:rPr>
-      </w:pPr>
-    </w:p>
-    <w:p>
-      <w:pPr>
-        <w:pStyle w:val="NormalWeb"/>
-        <w:shd w:val="clear" w:color="auto" w:fill="FFFFFF"/>
-        <w:spacing w:before="0" w:beforeAutospacing="0" w:after="0" w:afterAutospacing="0"/>
-        <w:rPr>
-          <w:rFonts w:ascii="Arial" w:hAnsi="Arial" w:cs="Arial"/>
-          <w:color w:val="222222"/>
-        </w:rPr>
-      </w:pPr>
-      <w:r>
-        <w:rPr>
-          <w:rFonts w:ascii="Arial" w:hAnsi="Arial" w:cs="Arial"/>
-          <w:color w:val="222222"/>
+          <w:color w:val="FF0000"/>
+        </w:rPr>
+      </w:pPr>
+    </w:p>
+    <w:p>
+      <w:pPr>
+        <w:pStyle w:val="NormalWeb"/>
+        <w:shd w:val="clear" w:color="auto" w:fill="FFFFFF"/>
+        <w:spacing w:before="0" w:beforeAutospacing="0" w:after="0" w:afterAutospacing="0"/>
+        <w:rPr>
+          <w:rFonts w:ascii="Arial" w:hAnsi="Arial" w:cs="Arial"/>
+          <w:color w:val="FF0000"/>
+        </w:rPr>
+      </w:pPr>
+      <w:r>
+        <w:rPr>
+          <w:rFonts w:ascii="Arial" w:hAnsi="Arial" w:cs="Arial"/>
+          <w:color w:val="FF0000"/>
         </w:rPr>
         <w:t xml:space="preserve">Bohemian FC v St. Patrick’s </w:t>
       </w:r>
@@ -584,7 +564,7 @@
       <w:r>
         <w:rPr>
           <w:rFonts w:ascii="Arial" w:hAnsi="Arial" w:cs="Arial"/>
-          <w:color w:val="222222"/>
+          <w:color w:val="FF0000"/>
         </w:rPr>
         <w:t>Ath</w:t>
       </w:r>
@@ -597,13 +577,13 @@
         <w:spacing w:before="0" w:beforeAutospacing="0" w:after="0" w:afterAutospacing="0"/>
         <w:rPr>
           <w:rFonts w:ascii="Arial" w:hAnsi="Arial" w:cs="Arial"/>
-          <w:color w:val="222222"/>
-        </w:rPr>
-      </w:pPr>
-      <w:r>
-        <w:rPr>
-          <w:rFonts w:ascii="Arial" w:hAnsi="Arial" w:cs="Arial"/>
-          <w:color w:val="222222"/>
+          <w:color w:val="FF0000"/>
+        </w:rPr>
+      </w:pPr>
+      <w:r>
+        <w:rPr>
+          <w:rFonts w:ascii="Arial" w:hAnsi="Arial" w:cs="Arial"/>
+          <w:color w:val="FF0000"/>
         </w:rPr>
         <w:t>Derry City v Waterford FC</w:t>
       </w:r>
@@ -615,13 +595,13 @@
         <w:spacing w:before="0" w:beforeAutospacing="0" w:after="0" w:afterAutospacing="0"/>
         <w:rPr>
           <w:rFonts w:ascii="Arial" w:hAnsi="Arial" w:cs="Arial"/>
-          <w:color w:val="222222"/>
-        </w:rPr>
-      </w:pPr>
-      <w:r>
-        <w:rPr>
-          <w:rFonts w:ascii="Arial" w:hAnsi="Arial" w:cs="Arial"/>
-          <w:color w:val="222222"/>
+          <w:color w:val="FF0000"/>
+        </w:rPr>
+      </w:pPr>
+      <w:r>
+        <w:rPr>
+          <w:rFonts w:ascii="Arial" w:hAnsi="Arial" w:cs="Arial"/>
+          <w:color w:val="FF0000"/>
         </w:rPr>
         <w:t>Drogheda United v Finn Harps</w:t>
       </w:r>
@@ -633,13 +613,13 @@
         <w:spacing w:before="0" w:beforeAutospacing="0" w:after="0" w:afterAutospacing="0"/>
         <w:rPr>
           <w:rFonts w:ascii="Arial" w:hAnsi="Arial" w:cs="Arial"/>
-          <w:color w:val="222222"/>
-        </w:rPr>
-      </w:pPr>
-      <w:r>
-        <w:rPr>
-          <w:rFonts w:ascii="Arial" w:hAnsi="Arial" w:cs="Arial"/>
-          <w:color w:val="222222"/>
+          <w:color w:val="FF0000"/>
+        </w:rPr>
+      </w:pPr>
+      <w:r>
+        <w:rPr>
+          <w:rFonts w:ascii="Arial" w:hAnsi="Arial" w:cs="Arial"/>
+          <w:color w:val="FF0000"/>
         </w:rPr>
         <w:t>Shamrock Rovers v Dundalk</w:t>
       </w:r>
@@ -651,96 +631,88 @@
         <w:spacing w:before="0" w:beforeAutospacing="0" w:after="0" w:afterAutospacing="0"/>
         <w:rPr>
           <w:rFonts w:ascii="Arial" w:hAnsi="Arial" w:cs="Arial"/>
-          <w:color w:val="222222"/>
-        </w:rPr>
-      </w:pPr>
-    </w:p>
-    <w:p>
-      <w:pPr>
-        <w:pStyle w:val="NormalWeb"/>
-        <w:shd w:val="clear" w:color="auto" w:fill="FFFFFF"/>
-        <w:spacing w:before="0" w:beforeAutospacing="0" w:after="0" w:afterAutospacing="0"/>
-        <w:rPr>
-          <w:rFonts w:ascii="Arial" w:hAnsi="Arial" w:cs="Arial"/>
-          <w:b/>
-          <w:bCs/>
-          <w:color w:val="222222"/>
-        </w:rPr>
-      </w:pPr>
-      <w:r>
-        <w:rPr>
-          <w:rFonts w:ascii="Arial" w:hAnsi="Arial" w:cs="Arial"/>
-          <w:b/>
-          <w:bCs/>
-          <w:color w:val="222222"/>
-        </w:rPr>
-        <w:t>No crests</w:t>
-      </w:r>
-      <w:r>
-        <w:rPr>
-          <w:rFonts w:ascii="Arial" w:hAnsi="Arial" w:cs="Arial"/>
-          <w:b/>
-          <w:bCs/>
-          <w:color w:val="222222"/>
-        </w:rPr>
-        <w:t xml:space="preserve"> required</w:t>
-      </w:r>
-    </w:p>
-    <w:p>
-      <w:pPr>
-        <w:pStyle w:val="NormalWeb"/>
-        <w:shd w:val="clear" w:color="auto" w:fill="FFFFFF"/>
-        <w:spacing w:before="0" w:beforeAutospacing="0" w:after="0" w:afterAutospacing="0"/>
-        <w:rPr>
-          <w:rFonts w:ascii="Arial" w:hAnsi="Arial" w:cs="Arial"/>
-          <w:color w:val="222222"/>
-        </w:rPr>
-      </w:pPr>
-    </w:p>
-    <w:p>
-      <w:pPr>
-        <w:pStyle w:val="NormalWeb"/>
-        <w:shd w:val="clear" w:color="auto" w:fill="FFFFFF"/>
-        <w:spacing w:before="0" w:beforeAutospacing="0" w:after="0" w:afterAutospacing="0"/>
-        <w:rPr>
-          <w:rFonts w:ascii="Arial" w:hAnsi="Arial" w:cs="Arial"/>
-          <w:color w:val="222222"/>
-        </w:rPr>
-      </w:pPr>
-    </w:p>
-    <w:p>
-      <w:pPr>
-        <w:pStyle w:val="NormalWeb"/>
-        <w:shd w:val="clear" w:color="auto" w:fill="FFFFFF"/>
-        <w:spacing w:before="0" w:beforeAutospacing="0" w:after="0" w:afterAutospacing="0"/>
-        <w:rPr>
-          <w:rFonts w:ascii="Arial" w:hAnsi="Arial" w:cs="Arial"/>
-          <w:color w:val="222222"/>
-        </w:rPr>
-      </w:pPr>
-    </w:p>
-    <w:p>
-      <w:pPr>
-        <w:pStyle w:val="NormalWeb"/>
-        <w:shd w:val="clear" w:color="auto" w:fill="FFFFFF"/>
-        <w:spacing w:before="0" w:beforeAutospacing="0" w:after="0" w:afterAutospacing="0"/>
-        <w:rPr>
-          <w:rFonts w:ascii="Arial" w:hAnsi="Arial" w:cs="Arial"/>
-          <w:color w:val="222222"/>
-        </w:rPr>
-      </w:pPr>
-      <w:r>
-        <w:rPr>
-          <w:rFonts w:ascii="Arial" w:hAnsi="Arial" w:cs="Arial"/>
-          <w:b/>
-          <w:bCs/>
-          <w:color w:val="222222"/>
+          <w:color w:val="FF0000"/>
+        </w:rPr>
+      </w:pPr>
+    </w:p>
+    <w:p>
+      <w:pPr>
+        <w:pStyle w:val="NormalWeb"/>
+        <w:shd w:val="clear" w:color="auto" w:fill="FFFFFF"/>
+        <w:spacing w:before="0" w:beforeAutospacing="0" w:after="0" w:afterAutospacing="0"/>
+        <w:rPr>
+          <w:rFonts w:ascii="Arial" w:hAnsi="Arial" w:cs="Arial"/>
+          <w:b/>
+          <w:bCs/>
+          <w:color w:val="FF0000"/>
+        </w:rPr>
+      </w:pPr>
+      <w:r>
+        <w:rPr>
+          <w:rFonts w:ascii="Arial" w:hAnsi="Arial" w:cs="Arial"/>
+          <w:b/>
+          <w:bCs/>
+          <w:color w:val="FF0000"/>
+        </w:rPr>
+        <w:t>No crests required</w:t>
+      </w:r>
+    </w:p>
+    <w:p>
+      <w:pPr>
+        <w:pStyle w:val="NormalWeb"/>
+        <w:shd w:val="clear" w:color="auto" w:fill="FFFFFF"/>
+        <w:spacing w:before="0" w:beforeAutospacing="0" w:after="0" w:afterAutospacing="0"/>
+        <w:rPr>
+          <w:rFonts w:ascii="Arial" w:hAnsi="Arial" w:cs="Arial"/>
+          <w:color w:val="222222"/>
+        </w:rPr>
+      </w:pPr>
+    </w:p>
+    <w:p>
+      <w:pPr>
+        <w:pStyle w:val="NormalWeb"/>
+        <w:shd w:val="clear" w:color="auto" w:fill="FFFFFF"/>
+        <w:spacing w:before="0" w:beforeAutospacing="0" w:after="0" w:afterAutospacing="0"/>
+        <w:rPr>
+          <w:rFonts w:ascii="Arial" w:hAnsi="Arial" w:cs="Arial"/>
+          <w:color w:val="222222"/>
+        </w:rPr>
+      </w:pPr>
+    </w:p>
+    <w:p>
+      <w:pPr>
+        <w:pStyle w:val="NormalWeb"/>
+        <w:shd w:val="clear" w:color="auto" w:fill="FFFFFF"/>
+        <w:spacing w:before="0" w:beforeAutospacing="0" w:after="0" w:afterAutospacing="0"/>
+        <w:rPr>
+          <w:rFonts w:ascii="Arial" w:hAnsi="Arial" w:cs="Arial"/>
+          <w:color w:val="222222"/>
+        </w:rPr>
+      </w:pPr>
+    </w:p>
+    <w:p>
+      <w:pPr>
+        <w:pStyle w:val="NormalWeb"/>
+        <w:shd w:val="clear" w:color="auto" w:fill="FFFFFF"/>
+        <w:spacing w:before="0" w:beforeAutospacing="0" w:after="0" w:afterAutospacing="0"/>
+        <w:rPr>
+          <w:rFonts w:ascii="Arial" w:hAnsi="Arial" w:cs="Arial"/>
+          <w:color w:val="FF0000"/>
+        </w:rPr>
+      </w:pPr>
+      <w:r>
+        <w:rPr>
+          <w:rFonts w:ascii="Arial" w:hAnsi="Arial" w:cs="Arial"/>
+          <w:b/>
+          <w:bCs/>
+          <w:color w:val="FF0000"/>
         </w:rPr>
         <w:t xml:space="preserve">LOI Team Sheet Home  </w:t>
       </w:r>
       <w:r>
         <w:rPr>
           <w:noProof/>
+          <w:color w:val="FF0000"/>
         </w:rPr>
         <w:drawing>
           <wp:anchor distT="0" distB="0" distL="114300" distR="114300" simplePos="0" relativeHeight="251671552" behindDoc="1" locked="0" layoutInCell="1" allowOverlap="1" wp14:anchorId="725518F9" wp14:editId="43896D2E">
@@ -816,6 +788,7 @@
       <w:r>
         <w:rPr>
           <w:noProof/>
+          <w:color w:val="FF0000"/>
         </w:rPr>
         <w:drawing>
           <wp:anchor distT="0" distB="0" distL="114300" distR="114300" simplePos="0" relativeHeight="251662336" behindDoc="1" locked="0" layoutInCell="1" allowOverlap="1" wp14:anchorId="034D76A4" wp14:editId="661BE24A">
@@ -893,53 +866,45 @@
           <w:rFonts w:ascii="Arial" w:hAnsi="Arial" w:cs="Arial"/>
           <w:b/>
           <w:bCs/>
-          <w:color w:val="222222"/>
-        </w:rPr>
-        <w:tab/>
-      </w:r>
-      <w:r>
-        <w:rPr>
-          <w:rFonts w:ascii="Arial" w:hAnsi="Arial" w:cs="Arial"/>
-          <w:b/>
-          <w:bCs/>
-          <w:color w:val="222222"/>
-        </w:rPr>
-        <w:tab/>
-      </w:r>
-      <w:r>
-        <w:rPr>
-          <w:rFonts w:ascii="Arial" w:hAnsi="Arial" w:cs="Arial"/>
-          <w:b/>
-          <w:bCs/>
-          <w:color w:val="222222"/>
-        </w:rPr>
-        <w:tab/>
-      </w:r>
-      <w:r>
-        <w:rPr>
-          <w:rFonts w:ascii="Arial" w:hAnsi="Arial" w:cs="Arial"/>
-          <w:b/>
-          <w:bCs/>
-          <w:color w:val="222222"/>
-        </w:rPr>
-        <w:tab/>
-      </w:r>
-      <w:r>
-        <w:rPr>
-          <w:rFonts w:ascii="Arial" w:hAnsi="Arial" w:cs="Arial"/>
-          <w:b/>
-          <w:bCs/>
-          <w:color w:val="222222"/>
-        </w:rPr>
-        <w:tab/>
-      </w:r>
-      <w:r>
-        <w:rPr>
-          <w:rFonts w:ascii="Arial" w:hAnsi="Arial" w:cs="Arial"/>
-          <w:b/>
-          <w:bCs/>
-          <w:color w:val="222222"/>
-        </w:rPr>
+          <w:color w:val="FF0000"/>
+        </w:rPr>
+        <w:tab/>
+      </w:r>
+      <w:r>
+        <w:rPr>
+          <w:rFonts w:ascii="Arial" w:hAnsi="Arial" w:cs="Arial"/>
+          <w:b/>
+          <w:bCs/>
+          <w:color w:val="FF0000"/>
+        </w:rPr>
+        <w:tab/>
+      </w:r>
+      <w:r>
+        <w:rPr>
+          <w:rFonts w:ascii="Arial" w:hAnsi="Arial" w:cs="Arial"/>
+          <w:b/>
+          <w:bCs/>
+          <w:color w:val="FF0000"/>
+        </w:rPr>
+        <w:tab/>
+      </w:r>
+      <w:r>
+        <w:rPr>
+          <w:rFonts w:ascii="Arial" w:hAnsi="Arial" w:cs="Arial"/>
+          <w:b/>
+          <w:bCs/>
+          <w:color w:val="FF0000"/>
+        </w:rPr>
+        <w:tab/>
+      </w:r>
+      <w:r>
+        <w:rPr>
+          <w:rFonts w:ascii="Arial" w:hAnsi="Arial" w:cs="Arial"/>
+          <w:b/>
+          <w:bCs/>
+          <w:color w:val="FF0000"/>
+        </w:rPr>
+        <w:tab/>
         <w:t xml:space="preserve">LOI Team Sheet Away  </w:t>
       </w:r>
     </w:p>
@@ -950,109 +915,90 @@
         <w:spacing w:before="0" w:beforeAutospacing="0" w:after="0" w:afterAutospacing="0"/>
         <w:rPr>
           <w:rFonts w:ascii="Arial" w:hAnsi="Arial" w:cs="Arial"/>
-          <w:color w:val="222222"/>
-        </w:rPr>
-      </w:pPr>
-      <w:r>
-        <w:rPr>
-          <w:rFonts w:ascii="Arial" w:hAnsi="Arial" w:cs="Arial"/>
-          <w:color w:val="222222"/>
+          <w:color w:val="FF0000"/>
+        </w:rPr>
+      </w:pPr>
+      <w:r>
+        <w:rPr>
+          <w:rFonts w:ascii="Arial" w:hAnsi="Arial" w:cs="Arial"/>
+          <w:color w:val="FF0000"/>
         </w:rPr>
         <w:t>Team Name Aligned Centre</w:t>
       </w:r>
       <w:r>
         <w:rPr>
           <w:rFonts w:ascii="Arial" w:hAnsi="Arial" w:cs="Arial"/>
-          <w:color w:val="222222"/>
-        </w:rPr>
-        <w:tab/>
-      </w:r>
-      <w:r>
-        <w:rPr>
-          <w:rFonts w:ascii="Arial" w:hAnsi="Arial" w:cs="Arial"/>
-          <w:color w:val="222222"/>
-        </w:rPr>
-        <w:tab/>
-      </w:r>
-      <w:r>
-        <w:rPr>
-          <w:rFonts w:ascii="Arial" w:hAnsi="Arial" w:cs="Arial"/>
-          <w:color w:val="222222"/>
-        </w:rPr>
-        <w:tab/>
-      </w:r>
-      <w:r>
-        <w:rPr>
-          <w:rFonts w:ascii="Arial" w:hAnsi="Arial" w:cs="Arial"/>
-          <w:color w:val="222222"/>
-        </w:rPr>
-        <w:tab/>
-      </w:r>
-      <w:r>
-        <w:rPr>
-          <w:rFonts w:ascii="Arial" w:hAnsi="Arial" w:cs="Arial"/>
-          <w:color w:val="222222"/>
-        </w:rPr>
-        <w:t>Team Name Aligned Centre</w:t>
-      </w:r>
-      <w:r>
-        <w:rPr>
-          <w:rFonts w:ascii="Arial" w:hAnsi="Arial" w:cs="Arial"/>
-          <w:color w:val="222222"/>
-        </w:rPr>
-        <w:t xml:space="preserve"> </w:t>
-      </w:r>
-    </w:p>
-    <w:p>
-      <w:pPr>
-        <w:pStyle w:val="NormalWeb"/>
-        <w:shd w:val="clear" w:color="auto" w:fill="FFFFFF"/>
-        <w:spacing w:before="0" w:beforeAutospacing="0" w:after="0" w:afterAutospacing="0"/>
-        <w:rPr>
-          <w:rFonts w:ascii="Arial" w:hAnsi="Arial" w:cs="Arial"/>
-          <w:color w:val="222222"/>
-        </w:rPr>
-      </w:pPr>
-      <w:r>
-        <w:rPr>
-          <w:rFonts w:ascii="Arial" w:hAnsi="Arial" w:cs="Arial"/>
-          <w:color w:val="222222"/>
+          <w:color w:val="FF0000"/>
+        </w:rPr>
+        <w:tab/>
+      </w:r>
+      <w:r>
+        <w:rPr>
+          <w:rFonts w:ascii="Arial" w:hAnsi="Arial" w:cs="Arial"/>
+          <w:color w:val="FF0000"/>
+        </w:rPr>
+        <w:tab/>
+      </w:r>
+      <w:r>
+        <w:rPr>
+          <w:rFonts w:ascii="Arial" w:hAnsi="Arial" w:cs="Arial"/>
+          <w:color w:val="FF0000"/>
+        </w:rPr>
+        <w:tab/>
+      </w:r>
+      <w:r>
+        <w:rPr>
+          <w:rFonts w:ascii="Arial" w:hAnsi="Arial" w:cs="Arial"/>
+          <w:color w:val="FF0000"/>
+        </w:rPr>
+        <w:tab/>
+        <w:t xml:space="preserve">Team Name Aligned Centre </w:t>
+      </w:r>
+    </w:p>
+    <w:p>
+      <w:pPr>
+        <w:pStyle w:val="NormalWeb"/>
+        <w:shd w:val="clear" w:color="auto" w:fill="FFFFFF"/>
+        <w:spacing w:before="0" w:beforeAutospacing="0" w:after="0" w:afterAutospacing="0"/>
+        <w:rPr>
+          <w:rFonts w:ascii="Arial" w:hAnsi="Arial" w:cs="Arial"/>
+          <w:color w:val="FF0000"/>
+        </w:rPr>
+      </w:pPr>
+      <w:r>
+        <w:rPr>
+          <w:rFonts w:ascii="Arial" w:hAnsi="Arial" w:cs="Arial"/>
+          <w:color w:val="FF0000"/>
         </w:rPr>
         <w:t>Shamrock Rovers (Aligned Left)</w:t>
       </w:r>
       <w:r>
         <w:rPr>
           <w:rFonts w:ascii="Arial" w:hAnsi="Arial" w:cs="Arial"/>
-          <w:color w:val="222222"/>
-        </w:rPr>
-        <w:tab/>
-      </w:r>
-      <w:r>
-        <w:rPr>
-          <w:rFonts w:ascii="Arial" w:hAnsi="Arial" w:cs="Arial"/>
-          <w:color w:val="222222"/>
-        </w:rPr>
-        <w:tab/>
-      </w:r>
-      <w:r>
-        <w:rPr>
-          <w:rFonts w:ascii="Arial" w:hAnsi="Arial" w:cs="Arial"/>
-          <w:color w:val="222222"/>
-        </w:rPr>
-        <w:tab/>
-      </w:r>
-      <w:r>
-        <w:rPr>
-          <w:rFonts w:ascii="Arial" w:hAnsi="Arial" w:cs="Arial"/>
-          <w:color w:val="222222"/>
-        </w:rPr>
-        <w:tab/>
-      </w:r>
-      <w:r>
-        <w:rPr>
-          <w:rFonts w:ascii="Arial" w:hAnsi="Arial" w:cs="Arial"/>
-          <w:color w:val="222222"/>
-        </w:rPr>
+          <w:color w:val="FF0000"/>
+        </w:rPr>
+        <w:tab/>
+      </w:r>
+      <w:r>
+        <w:rPr>
+          <w:rFonts w:ascii="Arial" w:hAnsi="Arial" w:cs="Arial"/>
+          <w:color w:val="FF0000"/>
+        </w:rPr>
+        <w:tab/>
+      </w:r>
+      <w:r>
+        <w:rPr>
+          <w:rFonts w:ascii="Arial" w:hAnsi="Arial" w:cs="Arial"/>
+          <w:color w:val="FF0000"/>
+        </w:rPr>
+        <w:tab/>
+      </w:r>
+      <w:r>
+        <w:rPr>
+          <w:rFonts w:ascii="Arial" w:hAnsi="Arial" w:cs="Arial"/>
+          <w:color w:val="FF0000"/>
+        </w:rPr>
+        <w:tab/>
         <w:t>Away Team, (Aligned right)</w:t>
       </w:r>
     </w:p>
@@ -1063,13 +1009,13 @@
         <w:spacing w:before="0" w:beforeAutospacing="0" w:after="0" w:afterAutospacing="0"/>
         <w:rPr>
           <w:rFonts w:ascii="Arial" w:hAnsi="Arial" w:cs="Arial"/>
-          <w:color w:val="222222"/>
-        </w:rPr>
-      </w:pPr>
-      <w:r>
-        <w:rPr>
-          <w:rFonts w:ascii="Arial" w:hAnsi="Arial" w:cs="Arial"/>
-          <w:color w:val="222222"/>
+          <w:color w:val="FF0000"/>
+        </w:rPr>
+      </w:pPr>
+      <w:r>
+        <w:rPr>
+          <w:rFonts w:ascii="Arial" w:hAnsi="Arial" w:cs="Arial"/>
+          <w:color w:val="FF0000"/>
         </w:rPr>
         <w:t>Head Coach / Manager in blue chevron</w:t>
       </w:r>
@@ -1081,39 +1027,39 @@
         <w:spacing w:before="0" w:beforeAutospacing="0" w:after="0" w:afterAutospacing="0"/>
         <w:rPr>
           <w:rFonts w:ascii="Arial" w:hAnsi="Arial" w:cs="Arial"/>
-          <w:color w:val="222222"/>
-        </w:rPr>
-      </w:pPr>
-    </w:p>
-    <w:p>
-      <w:pPr>
-        <w:pStyle w:val="NormalWeb"/>
-        <w:shd w:val="clear" w:color="auto" w:fill="FFFFFF"/>
-        <w:spacing w:before="0" w:beforeAutospacing="0" w:after="0" w:afterAutospacing="0"/>
-        <w:rPr>
-          <w:rFonts w:ascii="Arial" w:hAnsi="Arial" w:cs="Arial"/>
-          <w:color w:val="222222"/>
-        </w:rPr>
-      </w:pPr>
-    </w:p>
-    <w:p>
-      <w:pPr>
-        <w:pStyle w:val="NormalWeb"/>
-        <w:shd w:val="clear" w:color="auto" w:fill="FFFFFF"/>
-        <w:spacing w:before="0" w:beforeAutospacing="0" w:after="0" w:afterAutospacing="0"/>
-        <w:rPr>
-          <w:rFonts w:ascii="Arial" w:hAnsi="Arial" w:cs="Arial"/>
-          <w:b/>
-          <w:bCs/>
-          <w:color w:val="222222"/>
-        </w:rPr>
-      </w:pPr>
-      <w:r>
-        <w:rPr>
-          <w:rFonts w:ascii="Arial" w:hAnsi="Arial" w:cs="Arial"/>
-          <w:b/>
-          <w:bCs/>
-          <w:color w:val="222222"/>
+          <w:color w:val="FF0000"/>
+        </w:rPr>
+      </w:pPr>
+    </w:p>
+    <w:p>
+      <w:pPr>
+        <w:pStyle w:val="NormalWeb"/>
+        <w:shd w:val="clear" w:color="auto" w:fill="FFFFFF"/>
+        <w:spacing w:before="0" w:beforeAutospacing="0" w:after="0" w:afterAutospacing="0"/>
+        <w:rPr>
+          <w:rFonts w:ascii="Arial" w:hAnsi="Arial" w:cs="Arial"/>
+          <w:color w:val="FF0000"/>
+        </w:rPr>
+      </w:pPr>
+    </w:p>
+    <w:p>
+      <w:pPr>
+        <w:pStyle w:val="NormalWeb"/>
+        <w:shd w:val="clear" w:color="auto" w:fill="FFFFFF"/>
+        <w:spacing w:before="0" w:beforeAutospacing="0" w:after="0" w:afterAutospacing="0"/>
+        <w:rPr>
+          <w:rFonts w:ascii="Arial" w:hAnsi="Arial" w:cs="Arial"/>
+          <w:b/>
+          <w:bCs/>
+          <w:color w:val="FF0000"/>
+        </w:rPr>
+      </w:pPr>
+      <w:r>
+        <w:rPr>
+          <w:rFonts w:ascii="Arial" w:hAnsi="Arial" w:cs="Arial"/>
+          <w:b/>
+          <w:bCs/>
+          <w:color w:val="FF0000"/>
         </w:rPr>
         <w:t xml:space="preserve">LOI Team Sheet Subs Page </w:t>
       </w:r>
@@ -1125,12 +1071,13 @@
         <w:spacing w:before="0" w:beforeAutospacing="0" w:after="0" w:afterAutospacing="0"/>
         <w:rPr>
           <w:rFonts w:ascii="Arial" w:hAnsi="Arial" w:cs="Arial"/>
-          <w:color w:val="222222"/>
+          <w:color w:val="FF0000"/>
         </w:rPr>
       </w:pPr>
       <w:r>
         <w:rPr>
           <w:noProof/>
+          <w:color w:val="FF0000"/>
         </w:rPr>
         <w:drawing>
           <wp:anchor distT="0" distB="0" distL="114300" distR="114300" simplePos="0" relativeHeight="251673600" behindDoc="1" locked="0" layoutInCell="1" allowOverlap="1" wp14:anchorId="4B1F592E" wp14:editId="30A7A635">
@@ -1206,20 +1153,20 @@
         <w:ind w:left="2160" w:firstLine="720"/>
         <w:rPr>
           <w:rFonts w:ascii="Arial" w:hAnsi="Arial" w:cs="Arial"/>
-          <w:color w:val="222222"/>
-        </w:rPr>
-      </w:pPr>
-      <w:r>
-        <w:rPr>
-          <w:rFonts w:ascii="Arial" w:hAnsi="Arial" w:cs="Arial"/>
-          <w:color w:val="222222"/>
+          <w:color w:val="FF0000"/>
+        </w:rPr>
+      </w:pPr>
+      <w:r>
+        <w:rPr>
+          <w:rFonts w:ascii="Arial" w:hAnsi="Arial" w:cs="Arial"/>
+          <w:color w:val="FF0000"/>
         </w:rPr>
         <w:t>Substitutes</w:t>
       </w:r>
       <w:r>
         <w:rPr>
           <w:rFonts w:ascii="Arial" w:hAnsi="Arial" w:cs="Arial"/>
-          <w:color w:val="222222"/>
+          <w:color w:val="FF0000"/>
         </w:rPr>
         <w:t xml:space="preserve"> </w:t>
       </w:r>
@@ -1232,13 +1179,13 @@
         <w:ind w:left="1440" w:firstLine="720"/>
         <w:rPr>
           <w:rFonts w:ascii="Arial" w:hAnsi="Arial" w:cs="Arial"/>
-          <w:color w:val="222222"/>
-        </w:rPr>
-      </w:pPr>
-      <w:r>
-        <w:rPr>
-          <w:rFonts w:ascii="Arial" w:hAnsi="Arial" w:cs="Arial"/>
-          <w:color w:val="222222"/>
+          <w:color w:val="FF0000"/>
+        </w:rPr>
+      </w:pPr>
+      <w:r>
+        <w:rPr>
+          <w:rFonts w:ascii="Arial" w:hAnsi="Arial" w:cs="Arial"/>
+          <w:color w:val="FF0000"/>
         </w:rPr>
         <w:t>Team Names in Blue Chevron</w:t>
       </w:r>
@@ -1250,7 +1197,7 @@
         <w:spacing w:before="0" w:beforeAutospacing="0" w:after="0" w:afterAutospacing="0"/>
         <w:rPr>
           <w:rFonts w:ascii="Arial" w:hAnsi="Arial" w:cs="Arial"/>
-          <w:color w:val="222222"/>
+          <w:color w:val="FF0000"/>
         </w:rPr>
       </w:pPr>
     </w:p>
@@ -1262,20 +1209,20 @@
         <w:ind w:left="720" w:firstLine="720"/>
         <w:rPr>
           <w:rFonts w:ascii="Arial" w:hAnsi="Arial" w:cs="Arial"/>
-          <w:color w:val="222222"/>
-        </w:rPr>
-      </w:pPr>
-      <w:r>
-        <w:rPr>
-          <w:rFonts w:ascii="Arial" w:hAnsi="Arial" w:cs="Arial"/>
-          <w:color w:val="222222"/>
+          <w:color w:val="FF0000"/>
+        </w:rPr>
+      </w:pPr>
+      <w:r>
+        <w:rPr>
+          <w:rFonts w:ascii="Arial" w:hAnsi="Arial" w:cs="Arial"/>
+          <w:color w:val="FF0000"/>
         </w:rPr>
         <w:t>8</w:t>
       </w:r>
       <w:r>
         <w:rPr>
           <w:rFonts w:ascii="Arial" w:hAnsi="Arial" w:cs="Arial"/>
-          <w:color w:val="222222"/>
+          <w:color w:val="FF0000"/>
         </w:rPr>
         <w:tab/>
         <w:t>Conor REEVES</w:t>
@@ -1289,7 +1236,7 @@
         <w:ind w:firstLine="720"/>
         <w:rPr>
           <w:rFonts w:ascii="Arial" w:hAnsi="Arial" w:cs="Arial"/>
-          <w:color w:val="222222"/>
+          <w:color w:val="FF0000"/>
         </w:rPr>
       </w:pPr>
     </w:p>
@@ -1301,13 +1248,13 @@
         <w:ind w:firstLine="720"/>
         <w:rPr>
           <w:rFonts w:ascii="Arial" w:hAnsi="Arial" w:cs="Arial"/>
-          <w:color w:val="222222"/>
-        </w:rPr>
-      </w:pPr>
-      <w:r>
-        <w:rPr>
-          <w:rFonts w:ascii="Arial" w:hAnsi="Arial" w:cs="Arial"/>
-          <w:color w:val="222222"/>
+          <w:color w:val="FF0000"/>
+        </w:rPr>
+      </w:pPr>
+      <w:r>
+        <w:rPr>
+          <w:rFonts w:ascii="Arial" w:hAnsi="Arial" w:cs="Arial"/>
+          <w:color w:val="FF0000"/>
         </w:rPr>
         <w:t xml:space="preserve">Player Names   </w:t>
       </w:r>
@@ -1315,7 +1262,7 @@
       <w:r>
         <w:rPr>
           <w:rFonts w:ascii="Arial" w:hAnsi="Arial" w:cs="Arial"/>
-          <w:color w:val="222222"/>
+          <w:color w:val="FF0000"/>
         </w:rPr>
         <w:t>Firstname</w:t>
       </w:r>
@@ -1323,7 +1270,7 @@
       <w:r>
         <w:rPr>
           <w:rFonts w:ascii="Arial" w:hAnsi="Arial" w:cs="Arial"/>
-          <w:color w:val="222222"/>
+          <w:color w:val="FF0000"/>
         </w:rPr>
         <w:t xml:space="preserve"> SURNAME</w:t>
       </w:r>
@@ -1336,7 +1283,7 @@
         <w:ind w:firstLine="720"/>
         <w:rPr>
           <w:rFonts w:ascii="Arial" w:hAnsi="Arial" w:cs="Arial"/>
-          <w:color w:val="222222"/>
+          <w:color w:val="FF0000"/>
         </w:rPr>
       </w:pPr>
     </w:p>
@@ -1348,13 +1295,13 @@
         <w:ind w:firstLine="720"/>
         <w:rPr>
           <w:rFonts w:ascii="Arial" w:hAnsi="Arial" w:cs="Arial"/>
-          <w:color w:val="222222"/>
-        </w:rPr>
-      </w:pPr>
-      <w:r>
-        <w:rPr>
-          <w:rFonts w:ascii="Arial" w:hAnsi="Arial" w:cs="Arial"/>
-          <w:color w:val="222222"/>
+          <w:color w:val="FF0000"/>
+        </w:rPr>
+      </w:pPr>
+      <w:r>
+        <w:rPr>
+          <w:rFonts w:ascii="Arial" w:hAnsi="Arial" w:cs="Arial"/>
+          <w:color w:val="FF0000"/>
         </w:rPr>
         <w:t>Head Coach: Stephen BRADLEY</w:t>
       </w:r>
@@ -1379,7 +1326,7 @@
           <w:rFonts w:ascii="Arial" w:hAnsi="Arial" w:cs="Arial"/>
           <w:b/>
           <w:bCs/>
-          <w:color w:val="222222"/>
+          <w:color w:val="FF0000"/>
         </w:rPr>
       </w:pPr>
       <w:r>
@@ -1468,15 +1415,15 @@
           <w:rFonts w:ascii="Arial" w:hAnsi="Arial" w:cs="Arial"/>
           <w:b/>
           <w:bCs/>
-          <w:color w:val="222222"/>
-        </w:rPr>
-      </w:pPr>
-      <w:r>
-        <w:rPr>
-          <w:rFonts w:ascii="Arial" w:hAnsi="Arial" w:cs="Arial"/>
-          <w:b/>
-          <w:bCs/>
-          <w:color w:val="222222"/>
+          <w:color w:val="FF0000"/>
+        </w:rPr>
+      </w:pPr>
+      <w:r>
+        <w:rPr>
+          <w:rFonts w:ascii="Arial" w:hAnsi="Arial" w:cs="Arial"/>
+          <w:b/>
+          <w:bCs/>
+          <w:color w:val="FF0000"/>
         </w:rPr>
         <w:t xml:space="preserve">LOI 2 Line </w:t>
       </w:r>
@@ -1486,7 +1433,7 @@
           <w:rFonts w:ascii="Arial" w:hAnsi="Arial" w:cs="Arial"/>
           <w:b/>
           <w:bCs/>
-          <w:color w:val="222222"/>
+          <w:color w:val="FF0000"/>
         </w:rPr>
         <w:t>Lwr</w:t>
       </w:r>
@@ -1496,7 +1443,7 @@
           <w:rFonts w:ascii="Arial" w:hAnsi="Arial" w:cs="Arial"/>
           <w:b/>
           <w:bCs/>
-          <w:color w:val="222222"/>
+          <w:color w:val="FF0000"/>
         </w:rPr>
         <w:t xml:space="preserve"> 3rd Manager Under</w:t>
       </w:r>
@@ -1508,13 +1455,13 @@
         <w:spacing w:before="0" w:beforeAutospacing="0" w:after="0" w:afterAutospacing="0"/>
         <w:rPr>
           <w:rFonts w:ascii="Arial" w:hAnsi="Arial" w:cs="Arial"/>
-          <w:color w:val="222222"/>
-        </w:rPr>
-      </w:pPr>
-      <w:r>
-        <w:rPr>
-          <w:rFonts w:ascii="Arial" w:hAnsi="Arial" w:cs="Arial"/>
-          <w:color w:val="222222"/>
+          <w:color w:val="FF0000"/>
+        </w:rPr>
+      </w:pPr>
+      <w:r>
+        <w:rPr>
+          <w:rFonts w:ascii="Arial" w:hAnsi="Arial" w:cs="Arial"/>
+          <w:color w:val="FF0000"/>
         </w:rPr>
         <w:t>For Pre &amp; Post Match Interviews</w:t>
       </w:r>
@@ -1526,13 +1473,13 @@
         <w:spacing w:before="0" w:beforeAutospacing="0" w:after="0" w:afterAutospacing="0"/>
         <w:rPr>
           <w:rFonts w:ascii="Arial" w:hAnsi="Arial" w:cs="Arial"/>
-          <w:color w:val="222222"/>
-        </w:rPr>
-      </w:pPr>
-      <w:r>
-        <w:rPr>
-          <w:rFonts w:ascii="Arial" w:hAnsi="Arial" w:cs="Arial"/>
-          <w:color w:val="222222"/>
+          <w:color w:val="FF0000"/>
+        </w:rPr>
+      </w:pPr>
+      <w:r>
+        <w:rPr>
+          <w:rFonts w:ascii="Arial" w:hAnsi="Arial" w:cs="Arial"/>
+          <w:color w:val="FF0000"/>
         </w:rPr>
         <w:t>Stephen Bradley</w:t>
       </w:r>
@@ -1544,13 +1491,13 @@
         <w:spacing w:before="0" w:beforeAutospacing="0" w:after="0" w:afterAutospacing="0"/>
         <w:rPr>
           <w:rFonts w:ascii="Arial" w:hAnsi="Arial" w:cs="Arial"/>
-          <w:color w:val="222222"/>
-        </w:rPr>
-      </w:pPr>
-      <w:r>
-        <w:rPr>
-          <w:rFonts w:ascii="Arial" w:hAnsi="Arial" w:cs="Arial"/>
-          <w:color w:val="222222"/>
+          <w:color w:val="FF0000"/>
+        </w:rPr>
+      </w:pPr>
+      <w:r>
+        <w:rPr>
+          <w:rFonts w:ascii="Arial" w:hAnsi="Arial" w:cs="Arial"/>
+          <w:color w:val="FF0000"/>
         </w:rPr>
         <w:t>Head Coach</w:t>
       </w:r>
@@ -1562,7 +1509,7 @@
         <w:spacing w:before="0" w:beforeAutospacing="0" w:after="0" w:afterAutospacing="0"/>
         <w:rPr>
           <w:rFonts w:ascii="Arial" w:hAnsi="Arial" w:cs="Arial"/>
-          <w:color w:val="222222"/>
+          <w:color w:val="FF0000"/>
         </w:rPr>
       </w:pPr>
     </w:p>
@@ -1575,7 +1522,7 @@
           <w:rFonts w:ascii="Arial" w:hAnsi="Arial" w:cs="Arial"/>
           <w:i/>
           <w:iCs/>
-          <w:color w:val="222222"/>
+          <w:color w:val="FF0000"/>
         </w:rPr>
       </w:pPr>
       <w:r>
@@ -1583,7 +1530,7 @@
           <w:rFonts w:ascii="Arial" w:hAnsi="Arial" w:cs="Arial"/>
           <w:i/>
           <w:iCs/>
-          <w:color w:val="222222"/>
+          <w:color w:val="FF0000"/>
         </w:rPr>
         <w:t>Centre Aligned</w:t>
       </w:r>
@@ -1598,7 +1545,7 @@
           <w:bCs/>
           <w:i/>
           <w:iCs/>
-          <w:color w:val="222222"/>
+          <w:color w:val="FF0000"/>
         </w:rPr>
       </w:pPr>
       <w:r>
@@ -1607,7 +1554,7 @@
           <w:bCs/>
           <w:i/>
           <w:iCs/>
-          <w:color w:val="222222"/>
+          <w:color w:val="FF0000"/>
         </w:rPr>
         <w:t>Insert Crest in blue area on left side.</w:t>
       </w:r>
@@ -1621,91 +1568,91 @@
           <w:rFonts w:ascii="Arial" w:hAnsi="Arial" w:cs="Arial"/>
           <w:b/>
           <w:bCs/>
-          <w:color w:val="222222"/>
-        </w:rPr>
-      </w:pPr>
-      <w:r>
-        <w:rPr>
-          <w:rFonts w:ascii="Arial" w:hAnsi="Arial" w:cs="Arial"/>
-          <w:b/>
-          <w:bCs/>
-          <w:color w:val="222222"/>
-        </w:rPr>
-        <w:tab/>
-      </w:r>
-    </w:p>
-    <w:p>
-      <w:pPr>
-        <w:pStyle w:val="NormalWeb"/>
-        <w:shd w:val="clear" w:color="auto" w:fill="FFFFFF"/>
-        <w:spacing w:before="0" w:beforeAutospacing="0" w:after="0" w:afterAutospacing="0"/>
-        <w:rPr>
-          <w:rFonts w:ascii="Arial" w:hAnsi="Arial" w:cs="Arial"/>
-          <w:b/>
-          <w:bCs/>
-          <w:color w:val="222222"/>
-        </w:rPr>
-      </w:pPr>
-    </w:p>
-    <w:p>
-      <w:pPr>
-        <w:pStyle w:val="NormalWeb"/>
-        <w:shd w:val="clear" w:color="auto" w:fill="FFFFFF"/>
-        <w:spacing w:before="0" w:beforeAutospacing="0" w:after="0" w:afterAutospacing="0"/>
-        <w:rPr>
-          <w:rFonts w:ascii="Arial" w:hAnsi="Arial" w:cs="Arial"/>
-          <w:b/>
-          <w:bCs/>
-          <w:color w:val="222222"/>
-        </w:rPr>
-      </w:pPr>
-      <w:r>
-        <w:rPr>
-          <w:rFonts w:ascii="Arial" w:hAnsi="Arial" w:cs="Arial"/>
-          <w:b/>
-          <w:bCs/>
-          <w:color w:val="222222"/>
-        </w:rPr>
-        <w:tab/>
-      </w:r>
-      <w:r>
-        <w:rPr>
-          <w:rFonts w:ascii="Arial" w:hAnsi="Arial" w:cs="Arial"/>
-          <w:b/>
-          <w:bCs/>
-          <w:color w:val="222222"/>
-        </w:rPr>
-        <w:tab/>
-      </w:r>
-      <w:r>
-        <w:rPr>
-          <w:rFonts w:ascii="Arial" w:hAnsi="Arial" w:cs="Arial"/>
-          <w:b/>
-          <w:bCs/>
-          <w:color w:val="222222"/>
-        </w:rPr>
-        <w:tab/>
-      </w:r>
-      <w:r>
-        <w:rPr>
-          <w:rFonts w:ascii="Arial" w:hAnsi="Arial" w:cs="Arial"/>
-          <w:b/>
-          <w:bCs/>
-          <w:color w:val="222222"/>
-        </w:rPr>
-        <w:tab/>
-      </w:r>
-    </w:p>
-    <w:p>
-      <w:pPr>
-        <w:pStyle w:val="NormalWeb"/>
-        <w:shd w:val="clear" w:color="auto" w:fill="FFFFFF"/>
-        <w:spacing w:before="0" w:beforeAutospacing="0" w:after="0" w:afterAutospacing="0"/>
-        <w:rPr>
-          <w:rFonts w:ascii="Arial" w:hAnsi="Arial" w:cs="Arial"/>
-          <w:b/>
-          <w:bCs/>
-          <w:color w:val="222222"/>
+          <w:color w:val="FF0000"/>
+        </w:rPr>
+      </w:pPr>
+      <w:r>
+        <w:rPr>
+          <w:rFonts w:ascii="Arial" w:hAnsi="Arial" w:cs="Arial"/>
+          <w:b/>
+          <w:bCs/>
+          <w:color w:val="FF0000"/>
+        </w:rPr>
+        <w:tab/>
+      </w:r>
+    </w:p>
+    <w:p>
+      <w:pPr>
+        <w:pStyle w:val="NormalWeb"/>
+        <w:shd w:val="clear" w:color="auto" w:fill="FFFFFF"/>
+        <w:spacing w:before="0" w:beforeAutospacing="0" w:after="0" w:afterAutospacing="0"/>
+        <w:rPr>
+          <w:rFonts w:ascii="Arial" w:hAnsi="Arial" w:cs="Arial"/>
+          <w:b/>
+          <w:bCs/>
+          <w:color w:val="222222"/>
+        </w:rPr>
+      </w:pPr>
+    </w:p>
+    <w:p>
+      <w:pPr>
+        <w:pStyle w:val="NormalWeb"/>
+        <w:shd w:val="clear" w:color="auto" w:fill="FFFFFF"/>
+        <w:spacing w:before="0" w:beforeAutospacing="0" w:after="0" w:afterAutospacing="0"/>
+        <w:rPr>
+          <w:rFonts w:ascii="Arial" w:hAnsi="Arial" w:cs="Arial"/>
+          <w:b/>
+          <w:bCs/>
+          <w:color w:val="222222"/>
+        </w:rPr>
+      </w:pPr>
+      <w:r>
+        <w:rPr>
+          <w:rFonts w:ascii="Arial" w:hAnsi="Arial" w:cs="Arial"/>
+          <w:b/>
+          <w:bCs/>
+          <w:color w:val="222222"/>
+        </w:rPr>
+        <w:tab/>
+      </w:r>
+      <w:r>
+        <w:rPr>
+          <w:rFonts w:ascii="Arial" w:hAnsi="Arial" w:cs="Arial"/>
+          <w:b/>
+          <w:bCs/>
+          <w:color w:val="222222"/>
+        </w:rPr>
+        <w:tab/>
+      </w:r>
+      <w:r>
+        <w:rPr>
+          <w:rFonts w:ascii="Arial" w:hAnsi="Arial" w:cs="Arial"/>
+          <w:b/>
+          <w:bCs/>
+          <w:color w:val="222222"/>
+        </w:rPr>
+        <w:tab/>
+      </w:r>
+      <w:r>
+        <w:rPr>
+          <w:rFonts w:ascii="Arial" w:hAnsi="Arial" w:cs="Arial"/>
+          <w:b/>
+          <w:bCs/>
+          <w:color w:val="222222"/>
+        </w:rPr>
+        <w:tab/>
+      </w:r>
+    </w:p>
+    <w:p>
+      <w:pPr>
+        <w:pStyle w:val="NormalWeb"/>
+        <w:shd w:val="clear" w:color="auto" w:fill="FFFFFF"/>
+        <w:spacing w:before="0" w:beforeAutospacing="0" w:after="0" w:afterAutospacing="0"/>
+        <w:rPr>
+          <w:rFonts w:ascii="Arial" w:hAnsi="Arial" w:cs="Arial"/>
+          <w:b/>
+          <w:bCs/>
+          <w:color w:val="FF0000"/>
         </w:rPr>
       </w:pPr>
       <w:r>
@@ -1866,7 +1813,7 @@
         <w:spacing w:before="0" w:beforeAutospacing="0" w:after="0" w:afterAutospacing="0"/>
         <w:rPr>
           <w:rFonts w:ascii="Arial" w:hAnsi="Arial" w:cs="Arial"/>
-          <w:color w:val="222222"/>
+          <w:color w:val="FF0000"/>
           <w:vertAlign w:val="superscript"/>
         </w:rPr>
       </w:pPr>
@@ -1875,7 +1822,7 @@
           <w:rFonts w:ascii="Arial" w:hAnsi="Arial" w:cs="Arial"/>
           <w:b/>
           <w:bCs/>
-          <w:color w:val="222222"/>
+          <w:color w:val="FF0000"/>
         </w:rPr>
         <w:t xml:space="preserve">LOI 2 Line </w:t>
       </w:r>
@@ -1885,7 +1832,7 @@
           <w:rFonts w:ascii="Arial" w:hAnsi="Arial" w:cs="Arial"/>
           <w:b/>
           <w:bCs/>
-          <w:color w:val="222222"/>
+          <w:color w:val="FF0000"/>
         </w:rPr>
         <w:t>Lwr</w:t>
       </w:r>
@@ -1895,7 +1842,7 @@
           <w:rFonts w:ascii="Arial" w:hAnsi="Arial" w:cs="Arial"/>
           <w:b/>
           <w:bCs/>
-          <w:color w:val="222222"/>
+          <w:color w:val="FF0000"/>
         </w:rPr>
         <w:t xml:space="preserve"> 3</w:t>
       </w:r>
@@ -1904,7 +1851,7 @@
           <w:rFonts w:ascii="Arial" w:hAnsi="Arial" w:cs="Arial"/>
           <w:b/>
           <w:bCs/>
-          <w:color w:val="222222"/>
+          <w:color w:val="FF0000"/>
           <w:vertAlign w:val="superscript"/>
         </w:rPr>
         <w:t>rd</w:t>
@@ -1914,14 +1861,14 @@
           <w:rFonts w:ascii="Arial" w:hAnsi="Arial" w:cs="Arial"/>
           <w:b/>
           <w:bCs/>
-          <w:color w:val="222222"/>
+          <w:color w:val="FF0000"/>
         </w:rPr>
         <w:t xml:space="preserve"> </w:t>
       </w:r>
       <w:r>
         <w:rPr>
           <w:rFonts w:ascii="Arial" w:hAnsi="Arial" w:cs="Arial"/>
-          <w:color w:val="222222"/>
+          <w:color w:val="FF0000"/>
         </w:rPr>
         <w:t>Commentators</w:t>
       </w:r>
@@ -1933,13 +1880,13 @@
         <w:spacing w:before="0" w:beforeAutospacing="0" w:after="0" w:afterAutospacing="0"/>
         <w:rPr>
           <w:rFonts w:ascii="Arial" w:hAnsi="Arial" w:cs="Arial"/>
-          <w:color w:val="222222"/>
-        </w:rPr>
-      </w:pPr>
-      <w:r>
-        <w:rPr>
-          <w:rFonts w:ascii="Arial" w:hAnsi="Arial" w:cs="Arial"/>
-          <w:color w:val="222222"/>
+          <w:color w:val="FF0000"/>
+        </w:rPr>
+      </w:pPr>
+      <w:r>
+        <w:rPr>
+          <w:rFonts w:ascii="Arial" w:hAnsi="Arial" w:cs="Arial"/>
+          <w:color w:val="FF0000"/>
         </w:rPr>
         <w:t xml:space="preserve">Con Murphy &amp; </w:t>
       </w:r>
@@ -1947,7 +1894,7 @@
       <w:r>
         <w:rPr>
           <w:rFonts w:ascii="Arial" w:hAnsi="Arial" w:cs="Arial"/>
-          <w:color w:val="222222"/>
+          <w:color w:val="FF0000"/>
         </w:rPr>
         <w:t>Xxxxxxxx</w:t>
       </w:r>
@@ -1960,43 +1907,34 @@
         <w:spacing w:before="0" w:beforeAutospacing="0" w:after="0" w:afterAutospacing="0"/>
         <w:rPr>
           <w:rFonts w:ascii="Arial" w:hAnsi="Arial" w:cs="Arial"/>
-          <w:color w:val="222222"/>
-        </w:rPr>
-      </w:pPr>
-    </w:p>
-    <w:p>
-      <w:pPr>
-        <w:pStyle w:val="NormalWeb"/>
-        <w:shd w:val="clear" w:color="auto" w:fill="FFFFFF"/>
-        <w:spacing w:before="0" w:beforeAutospacing="0" w:after="0" w:afterAutospacing="0"/>
-        <w:rPr>
-          <w:rFonts w:ascii="Arial" w:hAnsi="Arial" w:cs="Arial"/>
-          <w:color w:val="222222"/>
-        </w:rPr>
-      </w:pPr>
-      <w:r>
-        <w:rPr>
-          <w:rFonts w:ascii="Arial" w:hAnsi="Arial" w:cs="Arial"/>
-          <w:b/>
-          <w:bCs/>
-          <w:color w:val="222222"/>
-        </w:rPr>
-        <w:t>LOI 1 Line Double Name</w:t>
-      </w:r>
-      <w:r>
-        <w:rPr>
-          <w:rFonts w:ascii="Arial" w:hAnsi="Arial" w:cs="Arial"/>
-          <w:b/>
-          <w:bCs/>
-          <w:color w:val="222222"/>
-        </w:rPr>
-        <w:t xml:space="preserve"> </w:t>
+          <w:color w:val="FF0000"/>
+        </w:rPr>
+      </w:pPr>
+    </w:p>
+    <w:p>
+      <w:pPr>
+        <w:pStyle w:val="NormalWeb"/>
+        <w:shd w:val="clear" w:color="auto" w:fill="FFFFFF"/>
+        <w:spacing w:before="0" w:beforeAutospacing="0" w:after="0" w:afterAutospacing="0"/>
+        <w:rPr>
+          <w:rFonts w:ascii="Arial" w:hAnsi="Arial" w:cs="Arial"/>
+          <w:color w:val="FF0000"/>
+        </w:rPr>
+      </w:pPr>
+      <w:r>
+        <w:rPr>
+          <w:rFonts w:ascii="Arial" w:hAnsi="Arial" w:cs="Arial"/>
+          <w:b/>
+          <w:bCs/>
+          <w:color w:val="FF0000"/>
+        </w:rPr>
+        <w:t xml:space="preserve">LOI 1 Line Double Name </w:t>
       </w:r>
       <w:proofErr w:type="spellStart"/>
       <w:r>
         <w:rPr>
           <w:rFonts w:ascii="Arial" w:hAnsi="Arial" w:cs="Arial"/>
-          <w:color w:val="222222"/>
+          <w:color w:val="FF0000"/>
         </w:rPr>
         <w:t>Xxxxxxx</w:t>
       </w:r>
@@ -2004,7 +1942,7 @@
       <w:r>
         <w:rPr>
           <w:rFonts w:ascii="Arial" w:hAnsi="Arial" w:cs="Arial"/>
-          <w:color w:val="222222"/>
+          <w:color w:val="FF0000"/>
         </w:rPr>
         <w:t xml:space="preserve"> &amp; Con Murphy</w:t>
       </w:r>
@@ -2060,12 +1998,13 @@
           <w:rFonts w:ascii="Arial" w:hAnsi="Arial" w:cs="Arial"/>
           <w:b/>
           <w:bCs/>
-          <w:color w:val="222222"/>
+          <w:color w:val="FF0000"/>
         </w:rPr>
       </w:pPr>
       <w:r>
         <w:rPr>
           <w:noProof/>
+          <w:color w:val="FF0000"/>
         </w:rPr>
         <w:drawing>
           <wp:anchor distT="0" distB="0" distL="114300" distR="114300" simplePos="0" relativeHeight="251666432" behindDoc="1" locked="0" layoutInCell="1" allowOverlap="1" wp14:anchorId="6F778323" wp14:editId="105A2916">
@@ -2143,7 +2082,7 @@
           <w:rFonts w:ascii="Arial" w:hAnsi="Arial" w:cs="Arial"/>
           <w:b/>
           <w:bCs/>
-          <w:color w:val="222222"/>
+          <w:color w:val="FF0000"/>
         </w:rPr>
         <w:t xml:space="preserve">LOI 2 Line </w:t>
       </w:r>
@@ -2153,7 +2092,7 @@
           <w:rFonts w:ascii="Arial" w:hAnsi="Arial" w:cs="Arial"/>
           <w:b/>
           <w:bCs/>
-          <w:color w:val="222222"/>
+          <w:color w:val="FF0000"/>
         </w:rPr>
         <w:t>Lwr</w:t>
       </w:r>
@@ -2163,7 +2102,7 @@
           <w:rFonts w:ascii="Arial" w:hAnsi="Arial" w:cs="Arial"/>
           <w:b/>
           <w:bCs/>
-          <w:color w:val="222222"/>
+          <w:color w:val="FF0000"/>
         </w:rPr>
         <w:t xml:space="preserve"> 3rd Score ID</w:t>
       </w:r>
@@ -2175,27 +2114,27 @@
         <w:spacing w:before="0" w:beforeAutospacing="0" w:after="0" w:afterAutospacing="0"/>
         <w:rPr>
           <w:rFonts w:ascii="Arial" w:hAnsi="Arial" w:cs="Arial"/>
-          <w:color w:val="222222"/>
-        </w:rPr>
-      </w:pPr>
-      <w:r>
-        <w:rPr>
-          <w:rFonts w:ascii="Arial" w:hAnsi="Arial" w:cs="Arial"/>
-          <w:color w:val="222222"/>
+          <w:color w:val="FF0000"/>
+        </w:rPr>
+      </w:pPr>
+      <w:r>
+        <w:rPr>
+          <w:rFonts w:ascii="Arial" w:hAnsi="Arial" w:cs="Arial"/>
+          <w:color w:val="FF0000"/>
         </w:rPr>
         <w:t xml:space="preserve">         Tallaght Stadium  </w:t>
       </w:r>
       <w:r>
         <w:rPr>
           <w:rFonts w:ascii="Arial" w:hAnsi="Arial" w:cs="Arial"/>
-          <w:color w:val="222222"/>
+          <w:color w:val="FF0000"/>
         </w:rPr>
         <w:br/>
       </w:r>
       <w:r>
         <w:rPr>
           <w:rFonts w:ascii="Arial" w:hAnsi="Arial" w:cs="Arial"/>
-          <w:color w:val="222222"/>
+          <w:color w:val="FF0000"/>
         </w:rPr>
         <w:t>Shamrock Rovers v Dundalk</w:t>
       </w:r>
@@ -2983,12 +2922,13 @@
           <w:rFonts w:ascii="Arial" w:hAnsi="Arial" w:cs="Arial"/>
           <w:b/>
           <w:bCs/>
-          <w:color w:val="222222"/>
+          <w:color w:val="FF0000"/>
         </w:rPr>
       </w:pPr>
       <w:r>
         <w:rPr>
           <w:noProof/>
+          <w:color w:val="FF0000"/>
         </w:rPr>
         <w:lastRenderedPageBreak/>
         <w:drawing>
@@ -3059,50 +2999,43 @@
           <w:rFonts w:ascii="Arial" w:hAnsi="Arial" w:cs="Arial"/>
           <w:b/>
           <w:bCs/>
-          <w:color w:val="222222"/>
+          <w:color w:val="FF0000"/>
         </w:rPr>
         <w:t>LOI FIXTURES RESULTS 4 (</w:t>
       </w:r>
       <w:r>
         <w:rPr>
           <w:rFonts w:ascii="Arial" w:hAnsi="Arial" w:cs="Arial"/>
-          <w:color w:val="222222"/>
-        </w:rPr>
-        <w:t>4 games)</w:t>
-      </w:r>
-      <w:r>
-        <w:rPr>
-          <w:rFonts w:ascii="Arial" w:hAnsi="Arial" w:cs="Arial"/>
-          <w:color w:val="222222"/>
-        </w:rPr>
-        <w:t xml:space="preserve"> </w:t>
-      </w:r>
-    </w:p>
-    <w:p>
-      <w:pPr>
-        <w:pStyle w:val="NormalWeb"/>
-        <w:shd w:val="clear" w:color="auto" w:fill="FFFFFF"/>
-        <w:spacing w:before="0" w:beforeAutospacing="0" w:after="0" w:afterAutospacing="0"/>
-        <w:rPr>
-          <w:rFonts w:ascii="Arial" w:hAnsi="Arial" w:cs="Arial"/>
-          <w:b/>
-          <w:bCs/>
-          <w:color w:val="222222"/>
-        </w:rPr>
-      </w:pPr>
-      <w:r>
-        <w:rPr>
-          <w:rFonts w:ascii="Arial" w:hAnsi="Arial" w:cs="Arial"/>
-          <w:b/>
-          <w:bCs/>
-          <w:color w:val="222222"/>
+          <w:color w:val="FF0000"/>
+        </w:rPr>
+        <w:t xml:space="preserve">4 games) </w:t>
+      </w:r>
+    </w:p>
+    <w:p>
+      <w:pPr>
+        <w:pStyle w:val="NormalWeb"/>
+        <w:shd w:val="clear" w:color="auto" w:fill="FFFFFF"/>
+        <w:spacing w:before="0" w:beforeAutospacing="0" w:after="0" w:afterAutospacing="0"/>
+        <w:rPr>
+          <w:rFonts w:ascii="Arial" w:hAnsi="Arial" w:cs="Arial"/>
+          <w:b/>
+          <w:bCs/>
+          <w:color w:val="FF0000"/>
+        </w:rPr>
+      </w:pPr>
+      <w:r>
+        <w:rPr>
+          <w:rFonts w:ascii="Arial" w:hAnsi="Arial" w:cs="Arial"/>
+          <w:b/>
+          <w:bCs/>
+          <w:color w:val="FF0000"/>
         </w:rPr>
         <w:t xml:space="preserve">LOI FIXTURES RESULTS 5 </w:t>
       </w:r>
       <w:r>
         <w:rPr>
           <w:rFonts w:ascii="Arial" w:hAnsi="Arial" w:cs="Arial"/>
-          <w:color w:val="222222"/>
+          <w:color w:val="FF0000"/>
         </w:rPr>
         <w:t>(5 games)</w:t>
       </w:r>
@@ -3114,13 +3047,13 @@
         <w:spacing w:before="0" w:beforeAutospacing="0" w:after="0" w:afterAutospacing="0"/>
         <w:rPr>
           <w:rFonts w:ascii="Arial" w:hAnsi="Arial" w:cs="Arial"/>
-          <w:color w:val="222222"/>
-        </w:rPr>
-      </w:pPr>
-      <w:r>
-        <w:rPr>
-          <w:rFonts w:ascii="Arial" w:hAnsi="Arial" w:cs="Arial"/>
-          <w:color w:val="222222"/>
+          <w:color w:val="FF0000"/>
+        </w:rPr>
+      </w:pPr>
+      <w:r>
+        <w:rPr>
+          <w:rFonts w:ascii="Arial" w:hAnsi="Arial" w:cs="Arial"/>
+          <w:color w:val="FF0000"/>
         </w:rPr>
         <w:t>Tonight’s Results</w:t>
       </w:r>
@@ -3132,38 +3065,38 @@
         <w:spacing w:before="0" w:beforeAutospacing="0" w:after="0" w:afterAutospacing="0"/>
         <w:rPr>
           <w:rFonts w:ascii="Arial" w:hAnsi="Arial" w:cs="Arial"/>
-          <w:color w:val="222222"/>
-        </w:rPr>
-      </w:pPr>
-    </w:p>
-    <w:p>
-      <w:pPr>
-        <w:pStyle w:val="NormalWeb"/>
-        <w:shd w:val="clear" w:color="auto" w:fill="FFFFFF"/>
-        <w:spacing w:before="0" w:beforeAutospacing="0" w:after="0" w:afterAutospacing="0"/>
-        <w:rPr>
-          <w:rFonts w:ascii="Arial" w:hAnsi="Arial" w:cs="Arial"/>
-          <w:color w:val="222222"/>
-        </w:rPr>
-      </w:pPr>
-      <w:r>
-        <w:rPr>
-          <w:rFonts w:ascii="Arial" w:hAnsi="Arial" w:cs="Arial"/>
-          <w:color w:val="222222"/>
+          <w:color w:val="FF0000"/>
+        </w:rPr>
+      </w:pPr>
+    </w:p>
+    <w:p>
+      <w:pPr>
+        <w:pStyle w:val="NormalWeb"/>
+        <w:shd w:val="clear" w:color="auto" w:fill="FFFFFF"/>
+        <w:spacing w:before="0" w:beforeAutospacing="0" w:after="0" w:afterAutospacing="0"/>
+        <w:rPr>
+          <w:rFonts w:ascii="Arial" w:hAnsi="Arial" w:cs="Arial"/>
+          <w:color w:val="FF0000"/>
+        </w:rPr>
+      </w:pPr>
+      <w:r>
+        <w:rPr>
+          <w:rFonts w:ascii="Arial" w:hAnsi="Arial" w:cs="Arial"/>
+          <w:color w:val="FF0000"/>
         </w:rPr>
         <w:t xml:space="preserve">Bohemian FC </w:t>
       </w:r>
       <w:r>
         <w:rPr>
           <w:rFonts w:ascii="Arial" w:hAnsi="Arial" w:cs="Arial"/>
-          <w:color w:val="222222"/>
+          <w:color w:val="FF0000"/>
         </w:rPr>
         <w:t>X-X</w:t>
       </w:r>
       <w:r>
         <w:rPr>
           <w:rFonts w:ascii="Arial" w:hAnsi="Arial" w:cs="Arial"/>
-          <w:color w:val="222222"/>
+          <w:color w:val="FF0000"/>
         </w:rPr>
         <w:t xml:space="preserve"> St. Patrick’s </w:t>
       </w:r>
@@ -3171,7 +3104,7 @@
       <w:r>
         <w:rPr>
           <w:rFonts w:ascii="Arial" w:hAnsi="Arial" w:cs="Arial"/>
-          <w:color w:val="222222"/>
+          <w:color w:val="FF0000"/>
         </w:rPr>
         <w:t>Ath</w:t>
       </w:r>
@@ -3184,27 +3117,27 @@
         <w:spacing w:before="0" w:beforeAutospacing="0" w:after="0" w:afterAutospacing="0"/>
         <w:rPr>
           <w:rFonts w:ascii="Arial" w:hAnsi="Arial" w:cs="Arial"/>
-          <w:color w:val="222222"/>
-        </w:rPr>
-      </w:pPr>
-      <w:r>
-        <w:rPr>
-          <w:rFonts w:ascii="Arial" w:hAnsi="Arial" w:cs="Arial"/>
-          <w:color w:val="222222"/>
+          <w:color w:val="FF0000"/>
+        </w:rPr>
+      </w:pPr>
+      <w:r>
+        <w:rPr>
+          <w:rFonts w:ascii="Arial" w:hAnsi="Arial" w:cs="Arial"/>
+          <w:color w:val="FF0000"/>
         </w:rPr>
         <w:t xml:space="preserve">Derry City </w:t>
       </w:r>
       <w:r>
         <w:rPr>
           <w:rFonts w:ascii="Arial" w:hAnsi="Arial" w:cs="Arial"/>
-          <w:color w:val="222222"/>
+          <w:color w:val="FF0000"/>
         </w:rPr>
         <w:t>X-X</w:t>
       </w:r>
       <w:r>
         <w:rPr>
           <w:rFonts w:ascii="Arial" w:hAnsi="Arial" w:cs="Arial"/>
-          <w:color w:val="222222"/>
+          <w:color w:val="FF0000"/>
         </w:rPr>
         <w:t xml:space="preserve"> Waterford FC</w:t>
       </w:r>
@@ -3216,27 +3149,27 @@
         <w:spacing w:before="0" w:beforeAutospacing="0" w:after="0" w:afterAutospacing="0"/>
         <w:rPr>
           <w:rFonts w:ascii="Arial" w:hAnsi="Arial" w:cs="Arial"/>
-          <w:color w:val="222222"/>
-        </w:rPr>
-      </w:pPr>
-      <w:r>
-        <w:rPr>
-          <w:rFonts w:ascii="Arial" w:hAnsi="Arial" w:cs="Arial"/>
-          <w:color w:val="222222"/>
+          <w:color w:val="FF0000"/>
+        </w:rPr>
+      </w:pPr>
+      <w:r>
+        <w:rPr>
+          <w:rFonts w:ascii="Arial" w:hAnsi="Arial" w:cs="Arial"/>
+          <w:color w:val="FF0000"/>
         </w:rPr>
         <w:t xml:space="preserve">Drogheda United </w:t>
       </w:r>
       <w:r>
         <w:rPr>
           <w:rFonts w:ascii="Arial" w:hAnsi="Arial" w:cs="Arial"/>
-          <w:color w:val="222222"/>
+          <w:color w:val="FF0000"/>
         </w:rPr>
         <w:t>X-X</w:t>
       </w:r>
       <w:r>
         <w:rPr>
           <w:rFonts w:ascii="Arial" w:hAnsi="Arial" w:cs="Arial"/>
-          <w:color w:val="222222"/>
+          <w:color w:val="FF0000"/>
         </w:rPr>
         <w:t xml:space="preserve"> Finn Harps</w:t>
       </w:r>
@@ -3248,27 +3181,27 @@
         <w:spacing w:before="0" w:beforeAutospacing="0" w:after="0" w:afterAutospacing="0"/>
         <w:rPr>
           <w:rFonts w:ascii="Arial" w:hAnsi="Arial" w:cs="Arial"/>
-          <w:color w:val="222222"/>
-        </w:rPr>
-      </w:pPr>
-      <w:r>
-        <w:rPr>
-          <w:rFonts w:ascii="Arial" w:hAnsi="Arial" w:cs="Arial"/>
-          <w:color w:val="222222"/>
+          <w:color w:val="FF0000"/>
+        </w:rPr>
+      </w:pPr>
+      <w:r>
+        <w:rPr>
+          <w:rFonts w:ascii="Arial" w:hAnsi="Arial" w:cs="Arial"/>
+          <w:color w:val="FF0000"/>
         </w:rPr>
         <w:t xml:space="preserve">Shamrock Rovers </w:t>
       </w:r>
       <w:r>
         <w:rPr>
           <w:rFonts w:ascii="Arial" w:hAnsi="Arial" w:cs="Arial"/>
-          <w:color w:val="222222"/>
+          <w:color w:val="FF0000"/>
         </w:rPr>
         <w:t>X-X</w:t>
       </w:r>
       <w:r>
         <w:rPr>
           <w:rFonts w:ascii="Arial" w:hAnsi="Arial" w:cs="Arial"/>
-          <w:color w:val="222222"/>
+          <w:color w:val="FF0000"/>
         </w:rPr>
         <w:t xml:space="preserve"> Dundalk</w:t>
       </w:r>
@@ -3280,28 +3213,28 @@
         <w:spacing w:before="0" w:beforeAutospacing="0" w:after="0" w:afterAutospacing="0"/>
         <w:rPr>
           <w:rFonts w:ascii="Arial" w:hAnsi="Arial" w:cs="Arial"/>
-          <w:color w:val="222222"/>
-        </w:rPr>
-      </w:pPr>
-    </w:p>
-    <w:p>
-      <w:pPr>
-        <w:pStyle w:val="NormalWeb"/>
-        <w:shd w:val="clear" w:color="auto" w:fill="FFFFFF"/>
-        <w:spacing w:before="0" w:beforeAutospacing="0" w:after="0" w:afterAutospacing="0"/>
-        <w:rPr>
-          <w:rFonts w:ascii="Arial" w:hAnsi="Arial" w:cs="Arial"/>
-          <w:b/>
-          <w:bCs/>
-          <w:color w:val="222222"/>
-        </w:rPr>
-      </w:pPr>
-      <w:r>
-        <w:rPr>
-          <w:rFonts w:ascii="Arial" w:hAnsi="Arial" w:cs="Arial"/>
-          <w:b/>
-          <w:bCs/>
-          <w:color w:val="222222"/>
+          <w:color w:val="FF0000"/>
+        </w:rPr>
+      </w:pPr>
+    </w:p>
+    <w:p>
+      <w:pPr>
+        <w:pStyle w:val="NormalWeb"/>
+        <w:shd w:val="clear" w:color="auto" w:fill="FFFFFF"/>
+        <w:spacing w:before="0" w:beforeAutospacing="0" w:after="0" w:afterAutospacing="0"/>
+        <w:rPr>
+          <w:rFonts w:ascii="Arial" w:hAnsi="Arial" w:cs="Arial"/>
+          <w:b/>
+          <w:bCs/>
+          <w:color w:val="FF0000"/>
+        </w:rPr>
+      </w:pPr>
+      <w:r>
+        <w:rPr>
+          <w:rFonts w:ascii="Arial" w:hAnsi="Arial" w:cs="Arial"/>
+          <w:b/>
+          <w:bCs/>
+          <w:color w:val="FF0000"/>
         </w:rPr>
         <w:t>No crests required</w:t>
       </w:r>
@@ -4972,23 +4905,6 @@
         <w:tab/>
       </w:r>
     </w:p>
-    <w:p/>
-    <w:p/>
-    <w:p/>
-    <w:p/>
-    <w:p/>
-    <w:p/>
-    <w:p/>
-    <w:p/>
-    <w:p/>
-    <w:p/>
-    <w:p/>
-    <w:p/>
-    <w:p/>
-    <w:p/>
-    <w:p/>
-    <w:p/>
-    <w:p/>
     <w:p/>
     <w:p/>
     <w:p/>

</xml_diff>

<commit_message>
LowerThird With Score Added
</commit_message>
<xml_diff>
--- a/image_source_files/SRFC LOI TV GFX LIST 2 July 21.docx
+++ b/image_source_files/SRFC LOI TV GFX LIST 2 July 21.docx
@@ -2323,15 +2323,15 @@
           <w:rFonts w:ascii="Arial" w:hAnsi="Arial" w:cs="Arial"/>
           <w:b/>
           <w:bCs/>
-          <w:color w:val="222222"/>
-        </w:rPr>
-      </w:pPr>
-      <w:r>
-        <w:rPr>
-          <w:rFonts w:ascii="Arial" w:hAnsi="Arial" w:cs="Arial"/>
-          <w:b/>
-          <w:bCs/>
-          <w:color w:val="222222"/>
+          <w:color w:val="FF0000"/>
+        </w:rPr>
+      </w:pPr>
+      <w:r>
+        <w:rPr>
+          <w:rFonts w:ascii="Arial" w:hAnsi="Arial" w:cs="Arial"/>
+          <w:b/>
+          <w:bCs/>
+          <w:color w:val="FF0000"/>
         </w:rPr>
         <w:t xml:space="preserve">LOI </w:t>
       </w:r>
@@ -2341,7 +2341,7 @@
           <w:rFonts w:ascii="Arial" w:hAnsi="Arial" w:cs="Arial"/>
           <w:b/>
           <w:bCs/>
-          <w:color w:val="222222"/>
+          <w:color w:val="FF0000"/>
         </w:rPr>
         <w:t>Lwr</w:t>
       </w:r>
@@ -2351,18 +2351,9 @@
           <w:rFonts w:ascii="Arial" w:hAnsi="Arial" w:cs="Arial"/>
           <w:b/>
           <w:bCs/>
-          <w:color w:val="222222"/>
-        </w:rPr>
-        <w:t xml:space="preserve"> 3rd Score</w:t>
-      </w:r>
-      <w:r>
-        <w:rPr>
-          <w:rFonts w:ascii="Arial" w:hAnsi="Arial" w:cs="Arial"/>
-          <w:b/>
-          <w:bCs/>
-          <w:color w:val="222222"/>
-        </w:rPr>
-        <w:t xml:space="preserve"> </w:t>
+          <w:color w:val="FF0000"/>
+        </w:rPr>
+        <w:t xml:space="preserve"> 3rd Score </w:t>
       </w:r>
     </w:p>
     <w:p>
@@ -2374,7 +2365,7 @@
           <w:rFonts w:ascii="Arial" w:hAnsi="Arial" w:cs="Arial"/>
           <w:i/>
           <w:iCs/>
-          <w:color w:val="222222"/>
+          <w:color w:val="FF0000"/>
         </w:rPr>
       </w:pPr>
       <w:r>
@@ -2382,7 +2373,7 @@
           <w:rFonts w:ascii="Arial" w:hAnsi="Arial" w:cs="Arial"/>
           <w:i/>
           <w:iCs/>
-          <w:color w:val="222222"/>
+          <w:color w:val="FF0000"/>
         </w:rPr>
         <w:t>Insert Crests</w:t>
       </w:r>
@@ -2394,45 +2385,45 @@
         <w:spacing w:before="0" w:beforeAutospacing="0" w:after="0" w:afterAutospacing="0"/>
         <w:rPr>
           <w:rFonts w:ascii="Arial" w:hAnsi="Arial" w:cs="Arial"/>
-          <w:color w:val="222222"/>
-        </w:rPr>
-      </w:pPr>
-      <w:r>
-        <w:rPr>
-          <w:rFonts w:ascii="Arial" w:hAnsi="Arial" w:cs="Arial"/>
-          <w:color w:val="222222"/>
+          <w:color w:val="FF0000"/>
+        </w:rPr>
+      </w:pPr>
+      <w:r>
+        <w:rPr>
+          <w:rFonts w:ascii="Arial" w:hAnsi="Arial" w:cs="Arial"/>
+          <w:color w:val="FF0000"/>
         </w:rPr>
         <w:t>Shamrock Rovers 0-0 Dundalk</w:t>
       </w:r>
       <w:r>
         <w:rPr>
           <w:rFonts w:ascii="Arial" w:hAnsi="Arial" w:cs="Arial"/>
-          <w:color w:val="222222"/>
-        </w:rPr>
-        <w:tab/>
-      </w:r>
-      <w:r>
-        <w:rPr>
-          <w:rFonts w:ascii="Arial" w:hAnsi="Arial" w:cs="Arial"/>
-          <w:color w:val="222222"/>
-        </w:rPr>
-        <w:tab/>
-      </w:r>
-    </w:p>
-    <w:p>
-      <w:pPr>
-        <w:pStyle w:val="NormalWeb"/>
-        <w:shd w:val="clear" w:color="auto" w:fill="FFFFFF"/>
-        <w:spacing w:before="0" w:beforeAutospacing="0" w:after="0" w:afterAutospacing="0"/>
-        <w:rPr>
-          <w:rFonts w:ascii="Arial" w:hAnsi="Arial" w:cs="Arial"/>
-          <w:color w:val="222222"/>
-        </w:rPr>
-      </w:pPr>
-      <w:r>
-        <w:rPr>
-          <w:rFonts w:ascii="Arial" w:hAnsi="Arial" w:cs="Arial"/>
-          <w:color w:val="222222"/>
+          <w:color w:val="FF0000"/>
+        </w:rPr>
+        <w:tab/>
+      </w:r>
+      <w:r>
+        <w:rPr>
+          <w:rFonts w:ascii="Arial" w:hAnsi="Arial" w:cs="Arial"/>
+          <w:color w:val="FF0000"/>
+        </w:rPr>
+        <w:tab/>
+      </w:r>
+    </w:p>
+    <w:p>
+      <w:pPr>
+        <w:pStyle w:val="NormalWeb"/>
+        <w:shd w:val="clear" w:color="auto" w:fill="FFFFFF"/>
+        <w:spacing w:before="0" w:beforeAutospacing="0" w:after="0" w:afterAutospacing="0"/>
+        <w:rPr>
+          <w:rFonts w:ascii="Arial" w:hAnsi="Arial" w:cs="Arial"/>
+          <w:color w:val="FF0000"/>
+        </w:rPr>
+      </w:pPr>
+      <w:r>
+        <w:rPr>
+          <w:rFonts w:ascii="Arial" w:hAnsi="Arial" w:cs="Arial"/>
+          <w:color w:val="FF0000"/>
         </w:rPr>
         <w:t>Shamrock Rovers 1-0 Dundalk</w:t>
       </w:r>
@@ -2444,34 +2435,34 @@
         <w:spacing w:before="0" w:beforeAutospacing="0" w:after="0" w:afterAutospacing="0"/>
         <w:rPr>
           <w:rFonts w:ascii="Arial" w:hAnsi="Arial" w:cs="Arial"/>
-          <w:color w:val="222222"/>
-        </w:rPr>
-      </w:pPr>
-      <w:r>
-        <w:rPr>
-          <w:rFonts w:ascii="Arial" w:hAnsi="Arial" w:cs="Arial"/>
-          <w:color w:val="222222"/>
+          <w:color w:val="FF0000"/>
+        </w:rPr>
+      </w:pPr>
+      <w:r>
+        <w:rPr>
+          <w:rFonts w:ascii="Arial" w:hAnsi="Arial" w:cs="Arial"/>
+          <w:color w:val="FF0000"/>
         </w:rPr>
         <w:t>Shamrock Rovers 2-0 Dundalk</w:t>
       </w:r>
       <w:r>
         <w:rPr>
           <w:rFonts w:ascii="Arial" w:hAnsi="Arial" w:cs="Arial"/>
-          <w:color w:val="222222"/>
-        </w:rPr>
-        <w:tab/>
-      </w:r>
-      <w:r>
-        <w:rPr>
-          <w:rFonts w:ascii="Arial" w:hAnsi="Arial" w:cs="Arial"/>
-          <w:color w:val="222222"/>
-        </w:rPr>
-        <w:tab/>
-      </w:r>
-      <w:r>
-        <w:rPr>
-          <w:rFonts w:ascii="Arial" w:hAnsi="Arial" w:cs="Arial"/>
-          <w:color w:val="222222"/>
+          <w:color w:val="FF0000"/>
+        </w:rPr>
+        <w:tab/>
+      </w:r>
+      <w:r>
+        <w:rPr>
+          <w:rFonts w:ascii="Arial" w:hAnsi="Arial" w:cs="Arial"/>
+          <w:color w:val="FF0000"/>
+        </w:rPr>
+        <w:tab/>
+      </w:r>
+      <w:r>
+        <w:rPr>
+          <w:rFonts w:ascii="Arial" w:hAnsi="Arial" w:cs="Arial"/>
+          <w:color w:val="FF0000"/>
         </w:rPr>
         <w:br/>
         <w:t>Shamrock Rovers 3-0 Dundalk</w:t>
@@ -2484,34 +2475,34 @@
         <w:spacing w:before="0" w:beforeAutospacing="0" w:after="0" w:afterAutospacing="0"/>
         <w:rPr>
           <w:rFonts w:ascii="Arial" w:hAnsi="Arial" w:cs="Arial"/>
-          <w:color w:val="222222"/>
-        </w:rPr>
-      </w:pPr>
-      <w:r>
-        <w:rPr>
-          <w:rFonts w:ascii="Arial" w:hAnsi="Arial" w:cs="Arial"/>
-          <w:color w:val="222222"/>
+          <w:color w:val="FF0000"/>
+        </w:rPr>
+      </w:pPr>
+      <w:r>
+        <w:rPr>
+          <w:rFonts w:ascii="Arial" w:hAnsi="Arial" w:cs="Arial"/>
+          <w:color w:val="FF0000"/>
         </w:rPr>
         <w:t>Shamrock Rovers 0-1 Dundalk</w:t>
       </w:r>
       <w:r>
         <w:rPr>
           <w:rFonts w:ascii="Arial" w:hAnsi="Arial" w:cs="Arial"/>
-          <w:color w:val="222222"/>
-        </w:rPr>
-        <w:tab/>
-      </w:r>
-      <w:r>
-        <w:rPr>
-          <w:rFonts w:ascii="Arial" w:hAnsi="Arial" w:cs="Arial"/>
-          <w:color w:val="222222"/>
-        </w:rPr>
-        <w:tab/>
-      </w:r>
-      <w:r>
-        <w:rPr>
-          <w:rFonts w:ascii="Arial" w:hAnsi="Arial" w:cs="Arial"/>
-          <w:color w:val="222222"/>
+          <w:color w:val="FF0000"/>
+        </w:rPr>
+        <w:tab/>
+      </w:r>
+      <w:r>
+        <w:rPr>
+          <w:rFonts w:ascii="Arial" w:hAnsi="Arial" w:cs="Arial"/>
+          <w:color w:val="FF0000"/>
+        </w:rPr>
+        <w:tab/>
+      </w:r>
+      <w:r>
+        <w:rPr>
+          <w:rFonts w:ascii="Arial" w:hAnsi="Arial" w:cs="Arial"/>
+          <w:color w:val="FF0000"/>
         </w:rPr>
         <w:br/>
         <w:t xml:space="preserve">Shamrock Rovers 1-1 Dundalk </w:t>
@@ -2519,7 +2510,7 @@
       <w:r>
         <w:rPr>
           <w:rFonts w:ascii="Arial" w:hAnsi="Arial" w:cs="Arial"/>
-          <w:color w:val="222222"/>
+          <w:color w:val="FF0000"/>
         </w:rPr>
         <w:br/>
         <w:t>Shamrock Rovers 2-1 Dundalk</w:t>

</xml_diff>